<commit_message>
New methods for completing the form.
</commit_message>
<xml_diff>
--- a/welcome.docx
+++ b/welcome.docx
@@ -13,12 +13,10 @@
         <w:r>
           <w:rPr>
             <w:rFonts w:ascii="Times New Roman" w:hAnsi="Times New Roman"/>
-            <w:sz w:val="24"/>
+            <w:sz w:val="28"/>
           </w:rPr>
           <w:tab/>
           <w:t>Województwo: </w:t>
-        </w:r>
-        <w:r>
           <w:tab/>
         </w:r>
       </w:p>
@@ -32,12 +30,10 @@
         <w:r>
           <w:rPr>
             <w:rFonts w:ascii="Times New Roman" w:hAnsi="Times New Roman"/>
-            <w:sz w:val="24"/>
+            <w:sz w:val="28"/>
           </w:rPr>
           <w:tab/>
           <w:t>Powiat: </w:t>
-        </w:r>
-        <w:r>
           <w:tab/>
         </w:r>
       </w:p>
@@ -51,12 +47,10 @@
         <w:r>
           <w:rPr>
             <w:rFonts w:ascii="Times New Roman" w:hAnsi="Times New Roman"/>
-            <w:sz w:val="24"/>
+            <w:sz w:val="28"/>
           </w:rPr>
           <w:tab/>
           <w:t>Jednostka ewidencyjna: </w:t>
-        </w:r>
-        <w:r>
           <w:tab/>
         </w:r>
       </w:p>
@@ -70,12 +64,10 @@
         <w:r>
           <w:rPr>
             <w:rFonts w:ascii="Times New Roman" w:hAnsi="Times New Roman"/>
-            <w:sz w:val="24"/>
+            <w:sz w:val="28"/>
           </w:rPr>
           <w:tab/>
           <w:t>Obręb: - nazwa: </w:t>
-        </w:r>
-        <w:r>
           <w:tab/>
         </w:r>
       </w:p>
@@ -89,12 +81,10 @@
         <w:r>
           <w:rPr>
             <w:rFonts w:ascii="Times New Roman" w:hAnsi="Times New Roman"/>
-            <w:sz w:val="24"/>
+            <w:sz w:val="28"/>
           </w:rPr>
           <w:tab/>
           <w:t>numer: </w:t>
-        </w:r>
-        <w:r>
           <w:tab/>
         </w:r>
       </w:p>
@@ -171,6 +161,7 @@
         </w:pPr>
         <w:r>
           <w:rPr>
+            <w:rFonts w:ascii="Times New Roman" w:hAnsi="Times New Roman"/>
             <w:sz w:val="24"/>
           </w:rPr>
           <w:t>Data</w:t>
@@ -212,15 +203,39 @@
           <w:tcPr>
             <w:tcW w:w="4653" w:type="dxa"/>
             <w:vMerge w:val="restart"/>
-          </w:tcPr>
-          <w:p/>
+            <w:vAlign w:val="center"/>
+          </w:tcPr>
+          <w:p>
+            <w:pPr>
+              <w:jc w:val="center"/>
+            </w:pPr>
+            <w:r>
+              <w:rPr>
+                <w:rFonts w:ascii="Times New Roman" w:hAnsi="Times New Roman"/>
+                <w:sz w:val="16"/>
+              </w:rPr>
+              <w:t>Lp.</w:t>
+            </w:r>
+          </w:p>
         </w:tc>
         <w:tc>
           <w:tcPr>
             <w:tcW w:w="4653" w:type="dxa"/>
             <w:hMerge w:val="restart"/>
-          </w:tcPr>
-          <w:p/>
+            <w:vAlign w:val="center"/>
+          </w:tcPr>
+          <w:p>
+            <w:pPr>
+              <w:jc w:val="center"/>
+            </w:pPr>
+            <w:r>
+              <w:rPr>
+                <w:rFonts w:ascii="Times New Roman" w:hAnsi="Times New Roman"/>
+                <w:sz w:val="16"/>
+              </w:rPr>
+              <w:t>DZIAŁ I</w:t>
+            </w:r>
+          </w:p>
         </w:tc>
         <w:tc>
           <w:tcPr>
@@ -240,29 +255,89 @@
           <w:tcPr>
             <w:tcW w:w="4653" w:type="dxa"/>
             <w:vMerge w:val="restart"/>
-          </w:tcPr>
-          <w:p/>
+            <w:vAlign w:val="center"/>
+          </w:tcPr>
+          <w:p>
+            <w:pPr>
+              <w:jc w:val="center"/>
+            </w:pPr>
+            <w:r>
+              <w:rPr>
+                <w:rFonts w:ascii="Times New Roman" w:hAnsi="Times New Roman"/>
+                <w:sz w:val="16"/>
+              </w:rPr>
+              <w:t>Położenie</w:t>
+            </w:r>
+          </w:p>
+          <w:p>
+            <w:pPr>
+              <w:jc w:val="center"/>
+            </w:pPr>
+            <w:r>
+              <w:rPr>
+                <w:rFonts w:ascii="Times New Roman" w:hAnsi="Times New Roman"/>
+                <w:sz w:val="16"/>
+              </w:rPr>
+              <w:t>nieruchomości i inne informacje o sposobie wykorzystania</w:t>
+            </w:r>
+          </w:p>
         </w:tc>
         <w:tc>
           <w:tcPr>
             <w:tcW w:w="4653" w:type="dxa"/>
             <w:vMerge w:val="restart"/>
-          </w:tcPr>
-          <w:p/>
+            <w:vAlign w:val="center"/>
+          </w:tcPr>
+          <w:p>
+            <w:pPr>
+              <w:jc w:val="center"/>
+            </w:pPr>
+            <w:r>
+              <w:rPr>
+                <w:rFonts w:ascii="Times New Roman" w:hAnsi="Times New Roman"/>
+                <w:sz w:val="16"/>
+              </w:rPr>
+              <w:t>Rodzaj nieruchomości</w:t>
+            </w:r>
+          </w:p>
         </w:tc>
         <w:tc>
           <w:tcPr>
             <w:tcW w:w="4653" w:type="dxa"/>
             <w:vMerge w:val="restart"/>
-          </w:tcPr>
-          <w:p/>
+            <w:vAlign w:val="center"/>
+          </w:tcPr>
+          <w:p>
+            <w:pPr>
+              <w:jc w:val="center"/>
+            </w:pPr>
+            <w:r>
+              <w:rPr>
+                <w:rFonts w:ascii="Times New Roman" w:hAnsi="Times New Roman"/>
+                <w:sz w:val="16"/>
+              </w:rPr>
+              <w:t>Informacje o mapach</w:t>
+            </w:r>
+          </w:p>
         </w:tc>
         <w:tc>
           <w:tcPr>
             <w:tcW w:w="4653" w:type="dxa"/>
             <w:hMerge w:val="restart"/>
-          </w:tcPr>
-          <w:p/>
+            <w:vAlign w:val="center"/>
+          </w:tcPr>
+          <w:p>
+            <w:pPr>
+              <w:jc w:val="center"/>
+            </w:pPr>
+            <w:r>
+              <w:rPr>
+                <w:rFonts w:ascii="Times New Roman" w:hAnsi="Times New Roman"/>
+                <w:sz w:val="16"/>
+              </w:rPr>
+              <w:t>DZIAŁ II</w:t>
+            </w:r>
+          </w:p>
         </w:tc>
         <w:tc>
           <w:tcPr>
@@ -274,15 +349,39 @@
         <w:tc>
           <w:tcPr>
             <w:tcW w:w="4653" w:type="dxa"/>
-          </w:tcPr>
-          <w:p/>
+            <w:vAlign w:val="center"/>
+          </w:tcPr>
+          <w:p>
+            <w:pPr>
+              <w:jc w:val="center"/>
+            </w:pPr>
+            <w:r>
+              <w:rPr>
+                <w:rFonts w:ascii="Times New Roman" w:hAnsi="Times New Roman"/>
+                <w:sz w:val="16"/>
+              </w:rPr>
+              <w:t>DZIAŁ III</w:t>
+            </w:r>
+          </w:p>
         </w:tc>
         <w:tc>
           <w:tcPr>
             <w:tcW w:w="4653" w:type="dxa"/>
             <w:vMerge w:val="restart"/>
-          </w:tcPr>
-          <w:p/>
+            <w:vAlign w:val="center"/>
+          </w:tcPr>
+          <w:p>
+            <w:pPr>
+              <w:jc w:val="center"/>
+            </w:pPr>
+            <w:r>
+              <w:rPr>
+                <w:rFonts w:ascii="Times New Roman" w:hAnsi="Times New Roman"/>
+                <w:sz w:val="16"/>
+              </w:rPr>
+              <w:t>UWAGI</w:t>
+            </w:r>
+          </w:p>
         </w:tc>
       </w:tr>
       <w:tr>
@@ -296,20 +395,68 @@
         <w:tc>
           <w:tcPr>
             <w:tcW w:w="4653" w:type="dxa"/>
-          </w:tcPr>
-          <w:p/>
-        </w:tc>
-        <w:tc>
-          <w:tcPr>
-            <w:tcW w:w="4653" w:type="dxa"/>
-          </w:tcPr>
-          <w:p/>
-        </w:tc>
-        <w:tc>
-          <w:tcPr>
-            <w:tcW w:w="4653" w:type="dxa"/>
-          </w:tcPr>
-          <w:p/>
+            <w:vAlign w:val="center"/>
+          </w:tcPr>
+          <w:p>
+            <w:pPr>
+              <w:jc w:val="center"/>
+            </w:pPr>
+            <w:r>
+              <w:rPr>
+                <w:rFonts w:ascii="Times New Roman" w:hAnsi="Times New Roman"/>
+                <w:sz w:val="16"/>
+              </w:rPr>
+              <w:t>Numer księgi wieczystej lub zbioru dokumentów</w:t>
+            </w:r>
+          </w:p>
+          <w:p>
+            <w:pPr>
+              <w:jc w:val="center"/>
+            </w:pPr>
+            <w:r>
+              <w:rPr>
+                <w:rFonts w:ascii="Times New Roman" w:hAnsi="Times New Roman"/>
+                <w:sz w:val="16"/>
+              </w:rPr>
+              <w:t>Nazwa nieruchomości</w:t>
+            </w:r>
+          </w:p>
+        </w:tc>
+        <w:tc>
+          <w:tcPr>
+            <w:tcW w:w="4653" w:type="dxa"/>
+            <w:vAlign w:val="center"/>
+          </w:tcPr>
+          <w:p>
+            <w:pPr>
+              <w:jc w:val="center"/>
+            </w:pPr>
+            <w:r>
+              <w:rPr>
+                <w:rFonts w:ascii="Times New Roman" w:hAnsi="Times New Roman"/>
+                <w:sz w:val="16"/>
+              </w:rPr>
+              <w:t>Numer działki</w:t>
+            </w:r>
+          </w:p>
+        </w:tc>
+        <w:tc>
+          <w:tcPr>
+            <w:tcW w:w="4653" w:type="dxa"/>
+            <w:vAlign w:val="center"/>
+          </w:tcPr>
+          <w:p>
+            <w:pPr>
+              <w:jc w:val="center"/>
+            </w:pPr>
+            <w:r>
+              <w:rPr>
+                <w:rFonts w:ascii="Times New Roman" w:hAnsi="Times New Roman"/>
+                <w:sz w:val="16"/>
+              </w:rPr>
+              <w:t>Pole powierzchni</w:t>
+            </w:r>
+          </w:p>
         </w:tc>
         <w:tc>
           <w:tcPr>
@@ -335,20 +482,140 @@
         <w:tc>
           <w:tcPr>
             <w:tcW w:w="4653" w:type="dxa"/>
-          </w:tcPr>
-          <w:p/>
-        </w:tc>
-        <w:tc>
-          <w:tcPr>
-            <w:tcW w:w="4653" w:type="dxa"/>
-          </w:tcPr>
-          <w:p/>
-        </w:tc>
-        <w:tc>
-          <w:tcPr>
-            <w:tcW w:w="4653" w:type="dxa"/>
-          </w:tcPr>
-          <w:p/>
+            <w:vAlign w:val="center"/>
+          </w:tcPr>
+          <w:p>
+            <w:pPr>
+              <w:jc w:val="center"/>
+            </w:pPr>
+            <w:r>
+              <w:rPr>
+                <w:rFonts w:ascii="Times New Roman" w:hAnsi="Times New Roman"/>
+                <w:sz w:val="16"/>
+              </w:rPr>
+              <w:t>1.Właściciel</w:t>
+            </w:r>
+          </w:p>
+          <w:p>
+            <w:pPr>
+              <w:jc w:val="center"/>
+            </w:pPr>
+            <w:r>
+              <w:rPr>
+                <w:rFonts w:ascii="Times New Roman" w:hAnsi="Times New Roman"/>
+                <w:sz w:val="16"/>
+              </w:rPr>
+              <w:t>2.Wieczysty użytkownik</w:t>
+            </w:r>
+          </w:p>
+          <w:p>
+            <w:pPr>
+              <w:jc w:val="center"/>
+            </w:pPr>
+            <w:r>
+              <w:rPr>
+                <w:rFonts w:ascii="Times New Roman" w:hAnsi="Times New Roman"/>
+                <w:sz w:val="16"/>
+              </w:rPr>
+              <w:t>-----------------------------</w:t>
+            </w:r>
+          </w:p>
+          <w:p>
+            <w:pPr>
+              <w:jc w:val="center"/>
+            </w:pPr>
+            <w:r>
+              <w:rPr>
+                <w:rFonts w:ascii="Times New Roman" w:hAnsi="Times New Roman"/>
+                <w:sz w:val="16"/>
+              </w:rPr>
+              <w:t>Imię i nazwisko, imiona rodziców lub nazwa osoby prawnej, adres</w:t>
+            </w:r>
+          </w:p>
+        </w:tc>
+        <w:tc>
+          <w:tcPr>
+            <w:tcW w:w="4653" w:type="dxa"/>
+            <w:vAlign w:val="center"/>
+          </w:tcPr>
+          <w:p>
+            <w:pPr>
+              <w:jc w:val="center"/>
+            </w:pPr>
+            <w:r>
+              <w:rPr>
+                <w:rFonts w:ascii="Times New Roman" w:hAnsi="Times New Roman"/>
+                <w:sz w:val="16"/>
+              </w:rPr>
+              <w:t>Podstawa ustalenia danych wym.</w:t>
+            </w:r>
+          </w:p>
+          <w:p>
+            <w:pPr>
+              <w:jc w:val="center"/>
+            </w:pPr>
+            <w:r>
+              <w:rPr>
+                <w:rFonts w:ascii="Times New Roman" w:hAnsi="Times New Roman"/>
+                <w:sz w:val="16"/>
+              </w:rPr>
+              <w:t>w kol. 8</w:t>
+            </w:r>
+          </w:p>
+        </w:tc>
+        <w:tc>
+          <w:tcPr>
+            <w:tcW w:w="4653" w:type="dxa"/>
+            <w:vAlign w:val="center"/>
+          </w:tcPr>
+          <w:p>
+            <w:pPr>
+              <w:jc w:val="center"/>
+            </w:pPr>
+            <w:r>
+              <w:rPr>
+                <w:rFonts w:ascii="Times New Roman" w:hAnsi="Times New Roman"/>
+                <w:sz w:val="16"/>
+              </w:rPr>
+              <w:t>Rodzaj ograniczonych</w:t>
+            </w:r>
+          </w:p>
+          <w:p>
+            <w:pPr>
+              <w:jc w:val="center"/>
+            </w:pPr>
+            <w:r>
+              <w:rPr>
+                <w:rFonts w:ascii="Times New Roman" w:hAnsi="Times New Roman"/>
+                <w:sz w:val="16"/>
+              </w:rPr>
+              <w:t>praw rzeczowych</w:t>
+            </w:r>
+          </w:p>
+          <w:p>
+            <w:pPr>
+              <w:jc w:val="center"/>
+            </w:pPr>
+            <w:r>
+              <w:rPr>
+                <w:rFonts w:ascii="Times New Roman" w:hAnsi="Times New Roman"/>
+                <w:sz w:val="16"/>
+              </w:rPr>
+              <w:t>-----------------------</w:t>
+            </w:r>
+          </w:p>
+          <w:p>
+            <w:pPr>
+              <w:jc w:val="center"/>
+            </w:pPr>
+            <w:r>
+              <w:rPr>
+                <w:rFonts w:ascii="Times New Roman" w:hAnsi="Times New Roman"/>
+                <w:sz w:val="16"/>
+              </w:rPr>
+              <w:t>Podstawa wpisu</w:t>
+            </w:r>
+          </w:p>
         </w:tc>
         <w:tc>
           <w:tcPr>
@@ -362,68 +629,200 @@
         <w:tc>
           <w:tcPr>
             <w:tcW w:w="4653" w:type="dxa"/>
-          </w:tcPr>
-          <w:p/>
-        </w:tc>
-        <w:tc>
-          <w:tcPr>
-            <w:tcW w:w="4653" w:type="dxa"/>
-          </w:tcPr>
-          <w:p/>
-        </w:tc>
-        <w:tc>
-          <w:tcPr>
-            <w:tcW w:w="4653" w:type="dxa"/>
-          </w:tcPr>
-          <w:p/>
-        </w:tc>
-        <w:tc>
-          <w:tcPr>
-            <w:tcW w:w="4653" w:type="dxa"/>
-          </w:tcPr>
-          <w:p/>
-        </w:tc>
-        <w:tc>
-          <w:tcPr>
-            <w:tcW w:w="4653" w:type="dxa"/>
-          </w:tcPr>
-          <w:p/>
-        </w:tc>
-        <w:tc>
-          <w:tcPr>
-            <w:tcW w:w="4653" w:type="dxa"/>
-          </w:tcPr>
-          <w:p/>
-        </w:tc>
-        <w:tc>
-          <w:tcPr>
-            <w:tcW w:w="4653" w:type="dxa"/>
-          </w:tcPr>
-          <w:p/>
-        </w:tc>
-        <w:tc>
-          <w:tcPr>
-            <w:tcW w:w="4653" w:type="dxa"/>
-          </w:tcPr>
-          <w:p/>
-        </w:tc>
-        <w:tc>
-          <w:tcPr>
-            <w:tcW w:w="4653" w:type="dxa"/>
-          </w:tcPr>
-          <w:p/>
-        </w:tc>
-        <w:tc>
-          <w:tcPr>
-            <w:tcW w:w="4653" w:type="dxa"/>
-          </w:tcPr>
-          <w:p/>
-        </w:tc>
-        <w:tc>
-          <w:tcPr>
-            <w:tcW w:w="4653" w:type="dxa"/>
-          </w:tcPr>
-          <w:p/>
+            <w:vAlign w:val="center"/>
+          </w:tcPr>
+          <w:p>
+            <w:pPr>
+              <w:jc w:val="center"/>
+            </w:pPr>
+            <w:r>
+              <w:rPr>
+                <w:rFonts w:ascii="Times New Roman" w:hAnsi="Times New Roman"/>
+                <w:sz w:val="16"/>
+              </w:rPr>
+              <w:t>1</w:t>
+            </w:r>
+          </w:p>
+        </w:tc>
+        <w:tc>
+          <w:tcPr>
+            <w:tcW w:w="4653" w:type="dxa"/>
+            <w:vAlign w:val="center"/>
+          </w:tcPr>
+          <w:p>
+            <w:pPr>
+              <w:jc w:val="center"/>
+            </w:pPr>
+            <w:r>
+              <w:rPr>
+                <w:rFonts w:ascii="Times New Roman" w:hAnsi="Times New Roman"/>
+                <w:sz w:val="16"/>
+              </w:rPr>
+              <w:t>2</w:t>
+            </w:r>
+          </w:p>
+        </w:tc>
+        <w:tc>
+          <w:tcPr>
+            <w:tcW w:w="4653" w:type="dxa"/>
+            <w:vAlign w:val="center"/>
+          </w:tcPr>
+          <w:p>
+            <w:pPr>
+              <w:jc w:val="center"/>
+            </w:pPr>
+            <w:r>
+              <w:rPr>
+                <w:rFonts w:ascii="Times New Roman" w:hAnsi="Times New Roman"/>
+                <w:sz w:val="16"/>
+              </w:rPr>
+              <w:t>3</w:t>
+            </w:r>
+          </w:p>
+        </w:tc>
+        <w:tc>
+          <w:tcPr>
+            <w:tcW w:w="4653" w:type="dxa"/>
+            <w:vAlign w:val="center"/>
+          </w:tcPr>
+          <w:p>
+            <w:pPr>
+              <w:jc w:val="center"/>
+            </w:pPr>
+            <w:r>
+              <w:rPr>
+                <w:rFonts w:ascii="Times New Roman" w:hAnsi="Times New Roman"/>
+                <w:sz w:val="16"/>
+              </w:rPr>
+              <w:t>4</w:t>
+            </w:r>
+          </w:p>
+        </w:tc>
+        <w:tc>
+          <w:tcPr>
+            <w:tcW w:w="4653" w:type="dxa"/>
+            <w:vAlign w:val="center"/>
+          </w:tcPr>
+          <w:p>
+            <w:pPr>
+              <w:jc w:val="center"/>
+            </w:pPr>
+            <w:r>
+              <w:rPr>
+                <w:rFonts w:ascii="Times New Roman" w:hAnsi="Times New Roman"/>
+                <w:sz w:val="16"/>
+              </w:rPr>
+              <w:t>5</w:t>
+            </w:r>
+          </w:p>
+        </w:tc>
+        <w:tc>
+          <w:tcPr>
+            <w:tcW w:w="4653" w:type="dxa"/>
+            <w:vAlign w:val="center"/>
+          </w:tcPr>
+          <w:p>
+            <w:pPr>
+              <w:jc w:val="center"/>
+            </w:pPr>
+            <w:r>
+              <w:rPr>
+                <w:rFonts w:ascii="Times New Roman" w:hAnsi="Times New Roman"/>
+                <w:sz w:val="16"/>
+              </w:rPr>
+              <w:t>6</w:t>
+            </w:r>
+          </w:p>
+        </w:tc>
+        <w:tc>
+          <w:tcPr>
+            <w:tcW w:w="4653" w:type="dxa"/>
+            <w:vAlign w:val="center"/>
+          </w:tcPr>
+          <w:p>
+            <w:pPr>
+              <w:jc w:val="center"/>
+            </w:pPr>
+            <w:r>
+              <w:rPr>
+                <w:rFonts w:ascii="Times New Roman" w:hAnsi="Times New Roman"/>
+                <w:sz w:val="16"/>
+              </w:rPr>
+              <w:t>7</w:t>
+            </w:r>
+          </w:p>
+        </w:tc>
+        <w:tc>
+          <w:tcPr>
+            <w:tcW w:w="4653" w:type="dxa"/>
+            <w:vAlign w:val="center"/>
+          </w:tcPr>
+          <w:p>
+            <w:pPr>
+              <w:jc w:val="center"/>
+            </w:pPr>
+            <w:r>
+              <w:rPr>
+                <w:rFonts w:ascii="Times New Roman" w:hAnsi="Times New Roman"/>
+                <w:sz w:val="16"/>
+              </w:rPr>
+              <w:t>8</w:t>
+            </w:r>
+          </w:p>
+        </w:tc>
+        <w:tc>
+          <w:tcPr>
+            <w:tcW w:w="4653" w:type="dxa"/>
+            <w:vAlign w:val="center"/>
+          </w:tcPr>
+          <w:p>
+            <w:pPr>
+              <w:jc w:val="center"/>
+            </w:pPr>
+            <w:r>
+              <w:rPr>
+                <w:rFonts w:ascii="Times New Roman" w:hAnsi="Times New Roman"/>
+                <w:sz w:val="16"/>
+              </w:rPr>
+              <w:t>9</w:t>
+            </w:r>
+          </w:p>
+        </w:tc>
+        <w:tc>
+          <w:tcPr>
+            <w:tcW w:w="4653" w:type="dxa"/>
+            <w:vAlign w:val="center"/>
+          </w:tcPr>
+          <w:p>
+            <w:pPr>
+              <w:jc w:val="center"/>
+            </w:pPr>
+            <w:r>
+              <w:rPr>
+                <w:rFonts w:ascii="Times New Roman" w:hAnsi="Times New Roman"/>
+                <w:sz w:val="16"/>
+              </w:rPr>
+              <w:t>10</w:t>
+            </w:r>
+          </w:p>
+        </w:tc>
+        <w:tc>
+          <w:tcPr>
+            <w:tcW w:w="4653" w:type="dxa"/>
+            <w:vAlign w:val="center"/>
+          </w:tcPr>
+          <w:p>
+            <w:pPr>
+              <w:jc w:val="center"/>
+            </w:pPr>
+            <w:r>
+              <w:rPr>
+                <w:rFonts w:ascii="Times New Roman" w:hAnsi="Times New Roman"/>
+                <w:sz w:val="16"/>
+              </w:rPr>
+              <w:t>11</w:t>
+            </w:r>
+          </w:p>
         </w:tc>
       </w:tr>
       <w:tr>

</xml_diff>

<commit_message>
Signed-off-by: Paweł Guzik <pawel-g2808@wp.pl>
</commit_message>
<xml_diff>
--- a/welcome.docx
+++ b/welcome.docx
@@ -16,7 +16,7 @@
             <w:sz w:val="28"/>
           </w:rPr>
           <w:tab/>
-          <w:t>Województwo: </w:t>
+          <w:t>Województwo: null</w:t>
           <w:tab/>
         </w:r>
       </w:p>
@@ -33,7 +33,7 @@
             <w:sz w:val="28"/>
           </w:rPr>
           <w:tab/>
-          <w:t>Powiat: </w:t>
+          <w:t>Powiat: null</w:t>
           <w:tab/>
         </w:r>
       </w:p>
@@ -50,7 +50,7 @@
             <w:sz w:val="28"/>
           </w:rPr>
           <w:tab/>
-          <w:t>Jednostka ewidencyjna: </w:t>
+          <w:t>Jednostka ewidencyjna: null</w:t>
           <w:tab/>
         </w:r>
       </w:p>
@@ -67,7 +67,7 @@
             <w:sz w:val="28"/>
           </w:rPr>
           <w:tab/>
-          <w:t>Obręb: - nazwa: </w:t>
+          <w:t>Obręb: - nazwa: null</w:t>
           <w:tab/>
         </w:r>
       </w:p>
@@ -90,18 +90,13 @@
       </w:p>
       <w:p>
         <w:pPr>
-          <w:pStyle w:val="Nagwek1"/>
-          <w:spacing w:line="360" w:lineRule="auto"/>
+          <w:spacing w:after="0" w:line="360" w:lineRule="auto"/>
           <w:jc w:val="center"/>
-          <w:rPr>
-            <w:b/>
-            <w:sz w:val="28"/>
-          </w:rPr>
+          <w:rPr/>
         </w:pPr>
         <w:r>
           <w:rPr>
             <w:rFonts w:ascii="Times New Roman" w:hAnsi="Times New Roman"/>
-            <w:b/>
             <w:sz w:val="28"/>
           </w:rPr>
           <w:t>PROTOKÓŁ</w:t>
@@ -109,11 +104,9 @@
       </w:p>
       <w:p>
         <w:pPr>
-          <w:spacing w:line="360" w:lineRule="auto"/>
+          <w:spacing w:after="0" w:line="360" w:lineRule="auto"/>
           <w:jc w:val="center"/>
-          <w:rPr>
-            <w:sz w:val="28"/>
-          </w:rPr>
+          <w:rPr/>
         </w:pPr>
         <w:r>
           <w:rPr>
@@ -128,11 +121,9 @@
           <w:tabs>
             <w:tab w:val="center" w:leader="dot" w:pos="7797"/>
           </w:tabs>
-          <w:spacing w:line="360" w:lineRule="auto"/>
+          <w:spacing w:after="0" w:line="360" w:lineRule="auto"/>
           <w:jc w:val="center"/>
-          <w:rPr>
-            <w:sz w:val="28"/>
-          </w:rPr>
+          <w:rPr/>
         </w:pPr>
         <w:r>
           <w:rPr>
@@ -142,9 +133,6 @@
           <w:t>w Sądzie Rejonowym w</w:t>
         </w:r>
         <w:r>
-          <w:rPr>
-            <w:sz w:val="28"/>
-          </w:rPr>
           <w:tab/>
         </w:r>
       </w:p>
@@ -153,23 +141,19 @@
           <w:tabs>
             <w:tab w:val="left" w:leader="dot" w:pos="3828"/>
           </w:tabs>
-          <w:spacing w:line="360" w:lineRule="auto"/>
+          <w:spacing w:after="0" w:line="360" w:lineRule="auto"/>
           <w:ind w:left="284"/>
-          <w:rPr>
-            <w:sz w:val="24"/>
-          </w:rPr>
+          <w:jc w:val="left"/>
+          <w:rPr/>
         </w:pPr>
         <w:r>
           <w:rPr>
             <w:rFonts w:ascii="Times New Roman" w:hAnsi="Times New Roman"/>
             <w:sz w:val="24"/>
           </w:rPr>
-          <w:t>Data</w:t>
+          <w:t>Data:</w:t>
         </w:r>
         <w:r>
-          <w:rPr>
-            <w:sz w:val="24"/>
-          </w:rPr>
           <w:tab/>
         </w:r>
       </w:p>
@@ -835,20 +819,56 @@
         <w:tc>
           <w:tcPr>
             <w:tcW w:w="4653" w:type="dxa"/>
-          </w:tcPr>
-          <w:p/>
-        </w:tc>
-        <w:tc>
-          <w:tcPr>
-            <w:tcW w:w="4653" w:type="dxa"/>
-          </w:tcPr>
-          <w:p/>
-        </w:tc>
-        <w:tc>
-          <w:tcPr>
-            <w:tcW w:w="4653" w:type="dxa"/>
-          </w:tcPr>
-          <w:p/>
+            <w:vAlign w:val="center"/>
+          </w:tcPr>
+          <w:p>
+            <w:pPr>
+              <w:jc w:val="center"/>
+            </w:pPr>
+            <w:r>
+              <w:rPr>
+                <w:rFonts w:ascii="Times New Roman" w:hAnsi="Times New Roman"/>
+                <w:sz w:val="16"/>
+              </w:rPr>
+              <w:t>PL1Z/00002121/0</w:t>
+            </w:r>
+          </w:p>
+        </w:tc>
+        <w:tc>
+          <w:tcPr>
+            <w:tcW w:w="4653" w:type="dxa"/>
+            <w:vAlign w:val="center"/>
+          </w:tcPr>
+          <w:p>
+            <w:pPr>
+              <w:jc w:val="center"/>
+            </w:pPr>
+            <w:r>
+              <w:rPr>
+                <w:rFonts w:ascii="Times New Roman" w:hAnsi="Times New Roman"/>
+                <w:sz w:val="16"/>
+              </w:rPr>
+              <w:t>77/6</w:t>
+            </w:r>
+          </w:p>
+        </w:tc>
+        <w:tc>
+          <w:tcPr>
+            <w:tcW w:w="4653" w:type="dxa"/>
+            <w:vAlign w:val="center"/>
+          </w:tcPr>
+          <w:p>
+            <w:pPr>
+              <w:jc w:val="center"/>
+            </w:pPr>
+            <w:r>
+              <w:rPr>
+                <w:rFonts w:ascii="Times New Roman" w:hAnsi="Times New Roman"/>
+                <w:sz w:val="16"/>
+              </w:rPr>
+              <w:t>0,3012 HA</w:t>
+            </w:r>
+          </w:p>
         </w:tc>
         <w:tc>
           <w:tcPr>

</xml_diff>